<commit_message>
updated vignette according to changes made in aetable
</commit_message>
<xml_diff>
--- a/vignettes/table.docx
+++ b/vignettes/table.docx
@@ -29,7 +29,7 @@
       </w:tblGrid>
       <w:tr>
         <w:trPr>
-          <w:trHeight w:val="648" w:hRule="auto"/>
+          <w:trHeight w:val="646" w:hRule="auto"/>
           <w:tblHeader/>
         </w:trPr>
         header 1
@@ -119,7 +119,7 @@
                 <w:szCs w:val="13"/>
                 <w:color w:val="000000"/>
               </w:rPr>
-              <w:t xml:space="preserve">Intervention 1 (N₁=29)</w:t>
+              <w:t xml:space="preserve">Anti-IgE (N₁=29)</w:t>
             </w:r>
           </w:p>
         </w:tc>
@@ -164,7 +164,7 @@
                 <w:szCs w:val="13"/>
                 <w:color w:val="000000"/>
               </w:rPr>
-              <w:t xml:space="preserve">Control (N₂=32)</w:t>
+              <w:t xml:space="preserve">Placebo (N₂=32)</w:t>
             </w:r>
           </w:p>
         </w:tc>

</xml_diff>

<commit_message>
updated vignette according to updates in aetable
</commit_message>
<xml_diff>
--- a/vignettes/table.docx
+++ b/vignettes/table.docx
@@ -1277,7 +1277,7 @@
                 <w:szCs w:val="13"/>
                 <w:color w:val="000000"/>
               </w:rPr>
-              <w:t xml:space="preserve">1.120</w:t>
+              <w:t xml:space="preserve">0.930</w:t>
             </w:r>
           </w:p>
         </w:tc>
@@ -1321,7 +1321,7 @@
                 <w:szCs w:val="13"/>
                 <w:color w:val="000000"/>
               </w:rPr>
-              <w:t xml:space="preserve">(0.812, 1.56)</w:t>
+              <w:t xml:space="preserve">(0.668, 1.29)</w:t>
             </w:r>
           </w:p>
         </w:tc>
@@ -1679,7 +1679,7 @@
                 <w:szCs w:val="13"/>
                 <w:color w:val="000000"/>
               </w:rPr>
-              <w:t xml:space="preserve">1.350</w:t>
+              <w:t xml:space="preserve">1.510</w:t>
             </w:r>
           </w:p>
         </w:tc>
@@ -1723,7 +1723,7 @@
                 <w:szCs w:val="13"/>
                 <w:color w:val="000000"/>
               </w:rPr>
-              <w:t xml:space="preserve">(0.544, 3.37)</w:t>
+              <w:t xml:space="preserve">(0.657, 3.66)</w:t>
             </w:r>
           </w:p>
         </w:tc>
@@ -2081,7 +2081,7 @@
                 <w:szCs w:val="13"/>
                 <w:color w:val="000000"/>
               </w:rPr>
-              <w:t xml:space="preserve">0.433</w:t>
+              <w:t xml:space="preserve">1.150</w:t>
             </w:r>
           </w:p>
         </w:tc>
@@ -2125,7 +2125,7 @@
                 <w:szCs w:val="13"/>
                 <w:color w:val="000000"/>
               </w:rPr>
-              <w:t xml:space="preserve">(0.00857, 21.9)</w:t>
+              <w:t xml:space="preserve">(0.205, 6.5)</w:t>
             </w:r>
           </w:p>
         </w:tc>
@@ -2483,7 +2483,7 @@
                 <w:szCs w:val="13"/>
                 <w:color w:val="000000"/>
               </w:rPr>
-              <w:t xml:space="preserve">0.774</w:t>
+              <w:t xml:space="preserve">0.497</w:t>
             </w:r>
           </w:p>
         </w:tc>
@@ -2527,7 +2527,7 @@
                 <w:szCs w:val="13"/>
                 <w:color w:val="000000"/>
               </w:rPr>
-              <w:t xml:space="preserve">(0.494, 1.21)</w:t>
+              <w:t xml:space="preserve">(0.315, 0.766)</w:t>
             </w:r>
           </w:p>
         </w:tc>
@@ -2885,7 +2885,7 @@
                 <w:szCs w:val="13"/>
                 <w:color w:val="000000"/>
               </w:rPr>
-              <w:t xml:space="preserve">3.740</w:t>
+              <w:t xml:space="preserve">6.160</w:t>
             </w:r>
           </w:p>
         </w:tc>
@@ -2929,7 +2929,7 @@
                 <w:szCs w:val="13"/>
                 <w:color w:val="000000"/>
               </w:rPr>
-              <w:t xml:space="preserve">(0.181, 77.2)</w:t>
+              <w:t xml:space="preserve">(1.1, 115)</w:t>
             </w:r>
           </w:p>
         </w:tc>
@@ -3287,7 +3287,7 @@
                 <w:szCs w:val="13"/>
                 <w:color w:val="000000"/>
               </w:rPr>
-              <w:t xml:space="preserve">0.667</w:t>
+              <w:t xml:space="preserve">1.000</w:t>
             </w:r>
           </w:p>
         </w:tc>
@@ -3331,7 +3331,7 @@
                 <w:szCs w:val="13"/>
                 <w:color w:val="000000"/>
               </w:rPr>
-              <w:t xml:space="preserve">(0.301, 1.48)</w:t>
+              <w:t xml:space="preserve">(0.473, 2.12)</w:t>
             </w:r>
           </w:p>
         </w:tc>
@@ -3689,7 +3689,7 @@
                 <w:szCs w:val="13"/>
                 <w:color w:val="000000"/>
               </w:rPr>
-              <w:t xml:space="preserve">0.811</w:t>
+              <w:t xml:space="preserve">1.790</w:t>
             </w:r>
           </w:p>
         </w:tc>
@@ -3733,7 +3733,7 @@
                 <w:szCs w:val="13"/>
                 <w:color w:val="000000"/>
               </w:rPr>
-              <w:t xml:space="preserve">(0.313, 2.1)</w:t>
+              <w:t xml:space="preserve">(0.761, 4.36)</w:t>
             </w:r>
           </w:p>
         </w:tc>
@@ -4091,7 +4091,7 @@
                 <w:szCs w:val="13"/>
                 <w:color w:val="000000"/>
               </w:rPr>
-              <w:t xml:space="preserve">1.990</w:t>
+              <w:t xml:space="preserve">2.340</w:t>
             </w:r>
           </w:p>
         </w:tc>
@@ -4135,7 +4135,7 @@
                 <w:szCs w:val="13"/>
                 <w:color w:val="000000"/>
               </w:rPr>
-              <w:t xml:space="preserve">(0.592, 6.7)</w:t>
+              <w:t xml:space="preserve">(0.773, 8.64)</w:t>
             </w:r>
           </w:p>
         </w:tc>
@@ -4493,7 +4493,7 @@
                 <w:szCs w:val="13"/>
                 <w:color w:val="000000"/>
               </w:rPr>
-              <w:t xml:space="preserve">3.360</w:t>
+              <w:t xml:space="preserve">0.509</w:t>
             </w:r>
           </w:p>
         </w:tc>
@@ -4537,7 +4537,7 @@
                 <w:szCs w:val="13"/>
                 <w:color w:val="000000"/>
               </w:rPr>
-              <w:t xml:space="preserve">(0.549, 20.6)</w:t>
+              <w:t xml:space="preserve">(0.106, 1.99)</w:t>
             </w:r>
           </w:p>
         </w:tc>
@@ -4895,7 +4895,7 @@
                 <w:szCs w:val="13"/>
                 <w:color w:val="000000"/>
               </w:rPr>
-              <w:t xml:space="preserve">0.470</w:t>
+              <w:t xml:space="preserve">0.205</w:t>
             </w:r>
           </w:p>
         </w:tc>
@@ -4939,7 +4939,7 @@
                 <w:szCs w:val="13"/>
                 <w:color w:val="000000"/>
               </w:rPr>
-              <w:t xml:space="preserve">(0.0353, 6.26)</w:t>
+              <w:t xml:space="preserve">(0.0106, 1.32)</w:t>
             </w:r>
           </w:p>
         </w:tc>

</xml_diff>